<commit_message>
6/30 start of day
</commit_message>
<xml_diff>
--- a/reports/Real_Time_Constraint_Report.docx
+++ b/reports/Real_Time_Constraint_Report.docx
@@ -6,15 +6,15 @@
       <w:pPr>
         <w:rPr>
           <w:rFonts w:ascii="Times New Roman" w:hAnsi="Times New Roman" w:cs="Times New Roman"/>
-          <w:sz w:val="18"/>
-          <w:szCs w:val="18"/>
-        </w:rPr>
-      </w:pPr>
-      <w:r>
-        <w:rPr>
-          <w:rFonts w:ascii="Times New Roman" w:hAnsi="Times New Roman" w:cs="Times New Roman"/>
-          <w:sz w:val="18"/>
-          <w:szCs w:val="18"/>
+          <w:sz w:val="20"/>
+          <w:szCs w:val="20"/>
+        </w:rPr>
+      </w:pPr>
+      <w:r>
+        <w:rPr>
+          <w:rFonts w:ascii="Times New Roman" w:hAnsi="Times New Roman" w:cs="Times New Roman"/>
+          <w:sz w:val="20"/>
+          <w:szCs w:val="20"/>
         </w:rPr>
         <w:t>Stephen Xu</w:t>
       </w:r>
@@ -23,33 +23,25 @@
       <w:pPr>
         <w:rPr>
           <w:rFonts w:ascii="Times New Roman" w:hAnsi="Times New Roman" w:cs="Times New Roman"/>
-          <w:sz w:val="18"/>
-          <w:szCs w:val="18"/>
-        </w:rPr>
-      </w:pPr>
-      <w:r>
-        <w:rPr>
-          <w:rFonts w:ascii="Times New Roman" w:hAnsi="Times New Roman" w:cs="Times New Roman"/>
-          <w:sz w:val="18"/>
-          <w:szCs w:val="18"/>
-        </w:rPr>
-        <w:t xml:space="preserve">June </w:t>
-      </w:r>
-      <w:r>
-        <w:rPr>
-          <w:rFonts w:ascii="Times New Roman" w:hAnsi="Times New Roman" w:cs="Times New Roman"/>
-          <w:sz w:val="18"/>
-          <w:szCs w:val="18"/>
-        </w:rPr>
-        <w:t>23, 2023</w:t>
-      </w:r>
-    </w:p>
-    <w:p>
-      <w:pPr>
-        <w:rPr>
-          <w:rFonts w:ascii="Times New Roman" w:hAnsi="Times New Roman" w:cs="Times New Roman"/>
-          <w:sz w:val="18"/>
-          <w:szCs w:val="18"/>
+          <w:sz w:val="20"/>
+          <w:szCs w:val="20"/>
+        </w:rPr>
+      </w:pPr>
+      <w:r>
+        <w:rPr>
+          <w:rFonts w:ascii="Times New Roman" w:hAnsi="Times New Roman" w:cs="Times New Roman"/>
+          <w:sz w:val="20"/>
+          <w:szCs w:val="20"/>
+        </w:rPr>
+        <w:t>June 23, 2023</w:t>
+      </w:r>
+    </w:p>
+    <w:p>
+      <w:pPr>
+        <w:rPr>
+          <w:rFonts w:ascii="Times New Roman" w:hAnsi="Times New Roman" w:cs="Times New Roman"/>
+          <w:sz w:val="20"/>
+          <w:szCs w:val="20"/>
         </w:rPr>
       </w:pPr>
     </w:p>
@@ -58,11 +50,15 @@
         <w:jc w:val="center"/>
         <w:rPr>
           <w:rFonts w:ascii="Times New Roman" w:hAnsi="Times New Roman" w:cs="Times New Roman"/>
-        </w:rPr>
-      </w:pPr>
-      <w:r>
-        <w:rPr>
-          <w:rFonts w:ascii="Times New Roman" w:hAnsi="Times New Roman" w:cs="Times New Roman"/>
+          <w:sz w:val="24"/>
+          <w:szCs w:val="24"/>
+        </w:rPr>
+      </w:pPr>
+      <w:r>
+        <w:rPr>
+          <w:rFonts w:ascii="Times New Roman" w:hAnsi="Times New Roman" w:cs="Times New Roman"/>
+          <w:sz w:val="24"/>
+          <w:szCs w:val="24"/>
         </w:rPr>
         <w:t>Real-Time Constraint Aggregation Report</w:t>
       </w:r>
@@ -71,16 +67,16 @@
       <w:pPr>
         <w:rPr>
           <w:rFonts w:ascii="Times New Roman" w:hAnsi="Times New Roman" w:cs="Times New Roman"/>
-          <w:sz w:val="18"/>
-          <w:szCs w:val="18"/>
-          <w:u w:val="single"/>
-        </w:rPr>
-      </w:pPr>
-      <w:r>
-        <w:rPr>
-          <w:rFonts w:ascii="Times New Roman" w:hAnsi="Times New Roman" w:cs="Times New Roman"/>
-          <w:sz w:val="18"/>
-          <w:szCs w:val="18"/>
+          <w:sz w:val="20"/>
+          <w:szCs w:val="20"/>
+          <w:u w:val="single"/>
+        </w:rPr>
+      </w:pPr>
+      <w:r>
+        <w:rPr>
+          <w:rFonts w:ascii="Times New Roman" w:hAnsi="Times New Roman" w:cs="Times New Roman"/>
+          <w:sz w:val="20"/>
+          <w:szCs w:val="20"/>
           <w:u w:val="single"/>
         </w:rPr>
         <w:t>Task Description</w:t>
@@ -95,16 +91,16 @@
         </w:numPr>
         <w:rPr>
           <w:rFonts w:ascii="Times New Roman" w:hAnsi="Times New Roman" w:cs="Times New Roman"/>
-          <w:sz w:val="18"/>
-          <w:szCs w:val="18"/>
-          <w:u w:val="single"/>
-        </w:rPr>
-      </w:pPr>
-      <w:r>
-        <w:rPr>
-          <w:rFonts w:ascii="Times New Roman" w:hAnsi="Times New Roman" w:cs="Times New Roman"/>
-          <w:sz w:val="18"/>
-          <w:szCs w:val="18"/>
+          <w:sz w:val="20"/>
+          <w:szCs w:val="20"/>
+          <w:u w:val="single"/>
+        </w:rPr>
+      </w:pPr>
+      <w:r>
+        <w:rPr>
+          <w:rFonts w:ascii="Times New Roman" w:hAnsi="Times New Roman" w:cs="Times New Roman"/>
+          <w:sz w:val="20"/>
+          <w:szCs w:val="20"/>
         </w:rPr>
         <w:t>Aggregate historical MIS ERCOT data for 2023 into a large CSV while using the Yes Energy website to record corresponding ShadowPrices and FacilityTypes.</w:t>
       </w:r>
@@ -118,34 +114,65 @@
         </w:numPr>
         <w:rPr>
           <w:rFonts w:ascii="Times New Roman" w:hAnsi="Times New Roman" w:cs="Times New Roman"/>
-          <w:sz w:val="18"/>
-          <w:szCs w:val="18"/>
-          <w:u w:val="single"/>
-        </w:rPr>
-      </w:pPr>
-      <w:r>
-        <w:rPr>
-          <w:rFonts w:ascii="Times New Roman" w:hAnsi="Times New Roman" w:cs="Times New Roman"/>
-          <w:sz w:val="18"/>
-          <w:szCs w:val="18"/>
+          <w:sz w:val="20"/>
+          <w:szCs w:val="20"/>
+          <w:u w:val="single"/>
+        </w:rPr>
+      </w:pPr>
+      <w:r>
+        <w:rPr>
+          <w:rFonts w:ascii="Times New Roman" w:hAnsi="Times New Roman" w:cs="Times New Roman"/>
+          <w:sz w:val="20"/>
+          <w:szCs w:val="20"/>
         </w:rPr>
         <w:t>Use this aggregated data to compute historical deltas of shadowPrice * shiftFactor for a set of (source, sink) paths and write the results into a new table.</w:t>
       </w:r>
     </w:p>
     <w:p>
       <w:pPr>
-        <w:rPr>
-          <w:rFonts w:ascii="Times New Roman" w:hAnsi="Times New Roman" w:cs="Times New Roman"/>
-          <w:sz w:val="18"/>
-          <w:szCs w:val="18"/>
-          <w:u w:val="single"/>
-        </w:rPr>
-      </w:pPr>
-      <w:r>
-        <w:rPr>
-          <w:rFonts w:ascii="Times New Roman" w:hAnsi="Times New Roman" w:cs="Times New Roman"/>
-          <w:sz w:val="18"/>
-          <w:szCs w:val="18"/>
+        <w:pStyle w:val="ListParagraph"/>
+        <w:numPr>
+          <w:ilvl w:val="0"/>
+          <w:numId w:val="3"/>
+        </w:numPr>
+        <w:rPr>
+          <w:rFonts w:ascii="Times New Roman" w:hAnsi="Times New Roman" w:cs="Times New Roman"/>
+          <w:sz w:val="20"/>
+          <w:szCs w:val="20"/>
+          <w:u w:val="single"/>
+        </w:rPr>
+      </w:pPr>
+      <w:r>
+        <w:rPr>
+          <w:rFonts w:ascii="Times New Roman" w:hAnsi="Times New Roman" w:cs="Times New Roman"/>
+          <w:sz w:val="20"/>
+          <w:szCs w:val="20"/>
+        </w:rPr>
+        <w:t>Automate the task to update the table with new entries every morning at 6 AM.</w:t>
+      </w:r>
+      <w:r>
+        <w:rPr>
+          <w:rFonts w:ascii="Times New Roman" w:hAnsi="Times New Roman" w:cs="Times New Roman"/>
+          <w:sz w:val="20"/>
+          <w:szCs w:val="20"/>
+        </w:rPr>
+        <w:t xml:space="preserve"> If successful, the task should finish within 10 minutes.</w:t>
+      </w:r>
+    </w:p>
+    <w:p>
+      <w:pPr>
+        <w:rPr>
+          <w:rFonts w:ascii="Times New Roman" w:hAnsi="Times New Roman" w:cs="Times New Roman"/>
+          <w:sz w:val="20"/>
+          <w:szCs w:val="20"/>
+          <w:u w:val="single"/>
+        </w:rPr>
+      </w:pPr>
+      <w:r>
+        <w:rPr>
+          <w:rFonts w:ascii="Times New Roman" w:hAnsi="Times New Roman" w:cs="Times New Roman"/>
+          <w:sz w:val="20"/>
+          <w:szCs w:val="20"/>
           <w:u w:val="single"/>
         </w:rPr>
         <w:t>Solution Design</w:t>
@@ -160,24 +187,24 @@
         </w:numPr>
         <w:rPr>
           <w:rFonts w:ascii="Times New Roman" w:hAnsi="Times New Roman" w:cs="Times New Roman"/>
-          <w:sz w:val="18"/>
-          <w:szCs w:val="18"/>
-          <w:u w:val="single"/>
-        </w:rPr>
-      </w:pPr>
-      <w:r>
-        <w:rPr>
-          <w:rFonts w:ascii="Times New Roman" w:hAnsi="Times New Roman" w:cs="Times New Roman"/>
-          <w:sz w:val="18"/>
-          <w:szCs w:val="18"/>
+          <w:sz w:val="20"/>
+          <w:szCs w:val="20"/>
+          <w:u w:val="single"/>
+        </w:rPr>
+      </w:pPr>
+      <w:r>
+        <w:rPr>
+          <w:rFonts w:ascii="Times New Roman" w:hAnsi="Times New Roman" w:cs="Times New Roman"/>
+          <w:sz w:val="20"/>
+          <w:szCs w:val="20"/>
         </w:rPr>
         <w:t>Location:</w:t>
       </w:r>
       <w:r>
         <w:rPr>
           <w:rFonts w:ascii="Times New Roman" w:hAnsi="Times New Roman" w:cs="Times New Roman"/>
-          <w:sz w:val="18"/>
-          <w:szCs w:val="18"/>
+          <w:sz w:val="20"/>
+          <w:szCs w:val="20"/>
         </w:rPr>
         <w:t xml:space="preserve"> </w:t>
       </w:r>
@@ -191,26 +218,18 @@
         </w:numPr>
         <w:rPr>
           <w:rFonts w:ascii="Times New Roman" w:hAnsi="Times New Roman" w:cs="Times New Roman"/>
-          <w:sz w:val="18"/>
-          <w:szCs w:val="18"/>
-          <w:u w:val="single"/>
-        </w:rPr>
-      </w:pPr>
-      <w:r>
-        <w:rPr>
-          <w:rFonts w:ascii="Times New Roman" w:hAnsi="Times New Roman" w:cs="Times New Roman"/>
-          <w:sz w:val="18"/>
-          <w:szCs w:val="18"/>
-        </w:rPr>
-        <w:t xml:space="preserve">Python scripts located at </w:t>
-      </w:r>
-      <w:r>
-        <w:rPr>
-          <w:rFonts w:ascii="Times New Roman" w:hAnsi="Times New Roman" w:cs="Times New Roman"/>
-          <w:sz w:val="18"/>
-          <w:szCs w:val="18"/>
-        </w:rPr>
-        <w:t>Y:\11_Transmission Analysis\ERCOT\101 - Misc\CRR Limit Aggregates\Python Scripts\Real-Time Constraint Aggregation</w:t>
+          <w:sz w:val="20"/>
+          <w:szCs w:val="20"/>
+          <w:u w:val="single"/>
+        </w:rPr>
+      </w:pPr>
+      <w:r>
+        <w:rPr>
+          <w:rFonts w:ascii="Times New Roman" w:hAnsi="Times New Roman" w:cs="Times New Roman"/>
+          <w:sz w:val="20"/>
+          <w:szCs w:val="20"/>
+        </w:rPr>
+        <w:t>Python scripts located at Y:\11_Transmission Analysis\ERCOT\101 - Misc\CRR Limit Aggregates\Python Scripts\Real-Time Constraint Aggregation</w:t>
       </w:r>
     </w:p>
     <w:p>
@@ -222,26 +241,18 @@
         </w:numPr>
         <w:rPr>
           <w:rFonts w:ascii="Times New Roman" w:hAnsi="Times New Roman" w:cs="Times New Roman"/>
-          <w:sz w:val="18"/>
-          <w:szCs w:val="18"/>
-          <w:u w:val="single"/>
-        </w:rPr>
-      </w:pPr>
-      <w:r>
-        <w:rPr>
-          <w:rFonts w:ascii="Times New Roman" w:hAnsi="Times New Roman" w:cs="Times New Roman"/>
-          <w:sz w:val="18"/>
-          <w:szCs w:val="18"/>
-        </w:rPr>
-        <w:t xml:space="preserve">Output data is located at </w:t>
-      </w:r>
-      <w:r>
-        <w:rPr>
-          <w:rFonts w:ascii="Times New Roman" w:hAnsi="Times New Roman" w:cs="Times New Roman"/>
-          <w:sz w:val="18"/>
-          <w:szCs w:val="18"/>
-        </w:rPr>
-        <w:t>Y:\11_Transmission Analysis\ERCOT\101 - Misc\CRR Limit Aggregates\Data\Aggregated RT Constraint Data</w:t>
+          <w:sz w:val="20"/>
+          <w:szCs w:val="20"/>
+          <w:u w:val="single"/>
+        </w:rPr>
+      </w:pPr>
+      <w:r>
+        <w:rPr>
+          <w:rFonts w:ascii="Times New Roman" w:hAnsi="Times New Roman" w:cs="Times New Roman"/>
+          <w:sz w:val="20"/>
+          <w:szCs w:val="20"/>
+        </w:rPr>
+        <w:t>Output data is located at Y:\11_Transmission Analysis\ERCOT\101 - Misc\CRR Limit Aggregates\Data\Aggregated RT Constraint Data</w:t>
       </w:r>
     </w:p>
     <w:p>
@@ -253,16 +264,16 @@
         </w:numPr>
         <w:rPr>
           <w:rFonts w:ascii="Times New Roman" w:hAnsi="Times New Roman" w:cs="Times New Roman"/>
-          <w:sz w:val="18"/>
-          <w:szCs w:val="18"/>
-          <w:u w:val="single"/>
-        </w:rPr>
-      </w:pPr>
-      <w:r>
-        <w:rPr>
-          <w:rFonts w:ascii="Times New Roman" w:hAnsi="Times New Roman" w:cs="Times New Roman"/>
-          <w:sz w:val="18"/>
-          <w:szCs w:val="18"/>
+          <w:sz w:val="20"/>
+          <w:szCs w:val="20"/>
+          <w:u w:val="single"/>
+        </w:rPr>
+      </w:pPr>
+      <w:r>
+        <w:rPr>
+          <w:rFonts w:ascii="Times New Roman" w:hAnsi="Times New Roman" w:cs="Times New Roman"/>
+          <w:sz w:val="20"/>
+          <w:szCs w:val="20"/>
         </w:rPr>
         <w:t>Steps to Run:</w:t>
       </w:r>
@@ -276,16 +287,16 @@
         </w:numPr>
         <w:rPr>
           <w:rFonts w:ascii="Times New Roman" w:hAnsi="Times New Roman" w:cs="Times New Roman"/>
-          <w:sz w:val="18"/>
-          <w:szCs w:val="18"/>
-          <w:u w:val="single"/>
-        </w:rPr>
-      </w:pPr>
-      <w:r>
-        <w:rPr>
-          <w:rFonts w:ascii="Times New Roman" w:hAnsi="Times New Roman" w:cs="Times New Roman"/>
-          <w:sz w:val="18"/>
-          <w:szCs w:val="18"/>
+          <w:sz w:val="20"/>
+          <w:szCs w:val="20"/>
+          <w:u w:val="single"/>
+        </w:rPr>
+      </w:pPr>
+      <w:r>
+        <w:rPr>
+          <w:rFonts w:ascii="Times New Roman" w:hAnsi="Times New Roman" w:cs="Times New Roman"/>
+          <w:sz w:val="20"/>
+          <w:szCs w:val="20"/>
         </w:rPr>
         <w:t xml:space="preserve">Running </w:t>
       </w:r>
@@ -294,34 +305,18 @@
           <w:rFonts w:ascii="Times New Roman" w:hAnsi="Times New Roman" w:cs="Times New Roman"/>
           <w:b/>
           <w:bCs/>
-          <w:sz w:val="18"/>
-          <w:szCs w:val="18"/>
+          <w:sz w:val="20"/>
+          <w:szCs w:val="20"/>
         </w:rPr>
         <w:t xml:space="preserve">RT_Constraint_Aggregator.py </w:t>
       </w:r>
       <w:r>
         <w:rPr>
           <w:rFonts w:ascii="Times New Roman" w:hAnsi="Times New Roman" w:cs="Times New Roman"/>
-          <w:sz w:val="18"/>
-          <w:szCs w:val="18"/>
-        </w:rPr>
-        <w:t xml:space="preserve">compiles the CSVs located in </w:t>
-      </w:r>
-      <w:r>
-        <w:rPr>
-          <w:rFonts w:ascii="Times New Roman" w:hAnsi="Times New Roman" w:cs="Times New Roman"/>
-          <w:sz w:val="18"/>
-          <w:szCs w:val="18"/>
-        </w:rPr>
-        <w:t>\\Pzpwuplancli01\Uplan\ERCOT\MIS 2023\130_SSPSF</w:t>
-      </w:r>
-      <w:r>
-        <w:rPr>
-          <w:rFonts w:ascii="Times New Roman" w:hAnsi="Times New Roman" w:cs="Times New Roman"/>
-          <w:sz w:val="18"/>
-          <w:szCs w:val="18"/>
-        </w:rPr>
-        <w:t xml:space="preserve"> and outputs the result within 5-10 minutes.</w:t>
+          <w:sz w:val="20"/>
+          <w:szCs w:val="20"/>
+        </w:rPr>
+        <w:t>compiles the CSVs located in \\Pzpwuplancli01\Uplan\ERCOT\MIS 2023\130_SSPSF and outputs the result within 5-10 minutes.</w:t>
       </w:r>
     </w:p>
     <w:p>
@@ -333,16 +328,16 @@
         </w:numPr>
         <w:rPr>
           <w:rFonts w:ascii="Times New Roman" w:hAnsi="Times New Roman" w:cs="Times New Roman"/>
-          <w:sz w:val="18"/>
-          <w:szCs w:val="18"/>
-          <w:u w:val="single"/>
-        </w:rPr>
-      </w:pPr>
-      <w:r>
-        <w:rPr>
-          <w:rFonts w:ascii="Times New Roman" w:hAnsi="Times New Roman" w:cs="Times New Roman"/>
-          <w:sz w:val="18"/>
-          <w:szCs w:val="18"/>
+          <w:sz w:val="20"/>
+          <w:szCs w:val="20"/>
+          <w:u w:val="single"/>
+        </w:rPr>
+      </w:pPr>
+      <w:r>
+        <w:rPr>
+          <w:rFonts w:ascii="Times New Roman" w:hAnsi="Times New Roman" w:cs="Times New Roman"/>
+          <w:sz w:val="20"/>
+          <w:szCs w:val="20"/>
         </w:rPr>
         <w:t xml:space="preserve">If you want to make the compiled delta table, first run </w:t>
       </w:r>
@@ -351,16 +346,16 @@
           <w:rFonts w:ascii="Times New Roman" w:hAnsi="Times New Roman" w:cs="Times New Roman"/>
           <w:b/>
           <w:bCs/>
-          <w:sz w:val="18"/>
-          <w:szCs w:val="18"/>
+          <w:sz w:val="20"/>
+          <w:szCs w:val="20"/>
         </w:rPr>
         <w:t>RT_Constraint_Aggregator.py</w:t>
       </w:r>
       <w:r>
         <w:rPr>
           <w:rFonts w:ascii="Times New Roman" w:hAnsi="Times New Roman" w:cs="Times New Roman"/>
-          <w:sz w:val="18"/>
-          <w:szCs w:val="18"/>
+          <w:sz w:val="20"/>
+          <w:szCs w:val="20"/>
         </w:rPr>
         <w:t xml:space="preserve"> to update the JSONs and then run </w:t>
       </w:r>
@@ -369,16 +364,16 @@
           <w:rFonts w:ascii="Times New Roman" w:hAnsi="Times New Roman" w:cs="Times New Roman"/>
           <w:b/>
           <w:bCs/>
-          <w:sz w:val="18"/>
-          <w:szCs w:val="18"/>
+          <w:sz w:val="20"/>
+          <w:szCs w:val="20"/>
         </w:rPr>
         <w:t>Delta_Table_Creator.py</w:t>
       </w:r>
       <w:r>
         <w:rPr>
           <w:rFonts w:ascii="Times New Roman" w:hAnsi="Times New Roman" w:cs="Times New Roman"/>
-          <w:sz w:val="18"/>
-          <w:szCs w:val="18"/>
+          <w:sz w:val="20"/>
+          <w:szCs w:val="20"/>
         </w:rPr>
         <w:t>. The whole process should take about 10 minutes.</w:t>
       </w:r>
@@ -392,16 +387,16 @@
         </w:numPr>
         <w:rPr>
           <w:rFonts w:ascii="Times New Roman" w:hAnsi="Times New Roman" w:cs="Times New Roman"/>
-          <w:sz w:val="18"/>
-          <w:szCs w:val="18"/>
-          <w:u w:val="single"/>
-        </w:rPr>
-      </w:pPr>
-      <w:r>
-        <w:rPr>
-          <w:rFonts w:ascii="Times New Roman" w:hAnsi="Times New Roman" w:cs="Times New Roman"/>
-          <w:sz w:val="18"/>
-          <w:szCs w:val="18"/>
+          <w:sz w:val="20"/>
+          <w:szCs w:val="20"/>
+          <w:u w:val="single"/>
+        </w:rPr>
+      </w:pPr>
+      <w:r>
+        <w:rPr>
+          <w:rFonts w:ascii="Times New Roman" w:hAnsi="Times New Roman" w:cs="Times New Roman"/>
+          <w:sz w:val="20"/>
+          <w:szCs w:val="20"/>
         </w:rPr>
         <w:t>High-level Details:</w:t>
       </w:r>
@@ -415,16 +410,16 @@
         </w:numPr>
         <w:rPr>
           <w:rFonts w:ascii="Times New Roman" w:hAnsi="Times New Roman" w:cs="Times New Roman"/>
-          <w:sz w:val="18"/>
-          <w:szCs w:val="18"/>
-          <w:u w:val="single"/>
-        </w:rPr>
-      </w:pPr>
-      <w:r>
-        <w:rPr>
-          <w:rFonts w:ascii="Times New Roman" w:hAnsi="Times New Roman" w:cs="Times New Roman"/>
-          <w:sz w:val="18"/>
-          <w:szCs w:val="18"/>
+          <w:sz w:val="20"/>
+          <w:szCs w:val="20"/>
+          <w:u w:val="single"/>
+        </w:rPr>
+      </w:pPr>
+      <w:r>
+        <w:rPr>
+          <w:rFonts w:ascii="Times New Roman" w:hAnsi="Times New Roman" w:cs="Times New Roman"/>
+          <w:sz w:val="20"/>
+          <w:szCs w:val="20"/>
         </w:rPr>
         <w:t>Refer to the documentation within the Python files for a detailed description of the implementation process. I’ve attempted to optimize the searching process as much as possible using JSONs and nested Python dictionaries.</w:t>
       </w:r>
@@ -433,16 +428,16 @@
       <w:pPr>
         <w:rPr>
           <w:rFonts w:ascii="Times New Roman" w:hAnsi="Times New Roman" w:cs="Times New Roman"/>
-          <w:sz w:val="18"/>
-          <w:szCs w:val="18"/>
-          <w:u w:val="single"/>
-        </w:rPr>
-      </w:pPr>
-      <w:r>
-        <w:rPr>
-          <w:rFonts w:ascii="Times New Roman" w:hAnsi="Times New Roman" w:cs="Times New Roman"/>
-          <w:sz w:val="18"/>
-          <w:szCs w:val="18"/>
+          <w:sz w:val="20"/>
+          <w:szCs w:val="20"/>
+          <w:u w:val="single"/>
+        </w:rPr>
+      </w:pPr>
+      <w:r>
+        <w:rPr>
+          <w:rFonts w:ascii="Times New Roman" w:hAnsi="Times New Roman" w:cs="Times New Roman"/>
+          <w:sz w:val="20"/>
+          <w:szCs w:val="20"/>
           <w:u w:val="single"/>
         </w:rPr>
         <w:t>Sample Output</w:t>
@@ -452,15 +447,15 @@
       <w:pPr>
         <w:rPr>
           <w:rFonts w:ascii="Times New Roman" w:hAnsi="Times New Roman" w:cs="Times New Roman"/>
-          <w:sz w:val="18"/>
-          <w:szCs w:val="18"/>
-        </w:rPr>
-      </w:pPr>
-      <w:r>
-        <w:rPr>
-          <w:rFonts w:ascii="Times New Roman" w:hAnsi="Times New Roman" w:cs="Times New Roman"/>
-          <w:sz w:val="18"/>
-          <w:szCs w:val="18"/>
+          <w:sz w:val="20"/>
+          <w:szCs w:val="20"/>
+        </w:rPr>
+      </w:pPr>
+      <w:r>
+        <w:rPr>
+          <w:rFonts w:ascii="Times New Roman" w:hAnsi="Times New Roman" w:cs="Times New Roman"/>
+          <w:sz w:val="20"/>
+          <w:szCs w:val="20"/>
         </w:rPr>
         <w:t>A preview of the Delta Table is below:</w:t>
       </w:r>
@@ -469,8 +464,8 @@
       <w:pPr>
         <w:rPr>
           <w:rFonts w:ascii="Times New Roman" w:hAnsi="Times New Roman" w:cs="Times New Roman"/>
-          <w:sz w:val="18"/>
-          <w:szCs w:val="18"/>
+          <w:sz w:val="20"/>
+          <w:szCs w:val="20"/>
         </w:rPr>
       </w:pPr>
     </w:p>
@@ -479,59 +474,44 @@
         <w:jc w:val="center"/>
         <w:rPr>
           <w:rFonts w:ascii="Times New Roman" w:hAnsi="Times New Roman" w:cs="Times New Roman"/>
-          <w:sz w:val="18"/>
-          <w:szCs w:val="18"/>
-        </w:rPr>
-      </w:pPr>
-      <w:r>
-        <w:rPr>
-          <w:noProof/>
-          <w:sz w:val="18"/>
-          <w:szCs w:val="18"/>
-        </w:rPr>
-        <w:drawing>
-          <wp:inline distT="0" distB="0" distL="0" distR="0" wp14:anchorId="179C21F1" wp14:editId="009D388F">
-            <wp:extent cx="5895975" cy="2214139"/>
-            <wp:effectExtent l="0" t="0" r="0" b="0"/>
-            <wp:docPr id="1" name="Picture 1" descr="A picture containing text, screenshot, number, font&#10;&#10;Description automatically generated"/>
-            <wp:cNvGraphicFramePr>
-              <a:graphicFrameLocks xmlns:a="http://schemas.openxmlformats.org/drawingml/2006/main" noChangeAspect="1"/>
-            </wp:cNvGraphicFramePr>
-            <a:graphic xmlns:a="http://schemas.openxmlformats.org/drawingml/2006/main">
-              <a:graphicData uri="http://schemas.openxmlformats.org/drawingml/2006/picture">
-                <pic:pic xmlns:pic="http://schemas.openxmlformats.org/drawingml/2006/picture">
-                  <pic:nvPicPr>
-                    <pic:cNvPr id="1" name="Picture 1" descr="A picture containing text, screenshot, number, font&#10;&#10;Description automatically generated"/>
-                    <pic:cNvPicPr/>
-                  </pic:nvPicPr>
-                  <pic:blipFill>
-                    <a:blip r:embed="rId5"/>
-                    <a:stretch>
-                      <a:fillRect/>
-                    </a:stretch>
-                  </pic:blipFill>
-                  <pic:spPr>
-                    <a:xfrm>
-                      <a:off x="0" y="0"/>
-                      <a:ext cx="5947820" cy="2233609"/>
-                    </a:xfrm>
-                    <a:prstGeom prst="rect">
-                      <a:avLst/>
-                    </a:prstGeom>
-                  </pic:spPr>
-                </pic:pic>
-              </a:graphicData>
-            </a:graphic>
-          </wp:inline>
-        </w:drawing>
-      </w:r>
-    </w:p>
-    <w:p>
-      <w:pPr>
-        <w:rPr>
-          <w:rFonts w:ascii="Times New Roman" w:hAnsi="Times New Roman" w:cs="Times New Roman"/>
-          <w:sz w:val="18"/>
-          <w:szCs w:val="18"/>
+          <w:sz w:val="20"/>
+          <w:szCs w:val="20"/>
+        </w:rPr>
+      </w:pPr>
+    </w:p>
+    <w:p>
+      <w:pPr>
+        <w:rPr>
+          <w:rFonts w:ascii="Times New Roman" w:hAnsi="Times New Roman" w:cs="Times New Roman"/>
+          <w:sz w:val="20"/>
+          <w:szCs w:val="20"/>
+        </w:rPr>
+      </w:pPr>
+    </w:p>
+    <w:p>
+      <w:pPr>
+        <w:rPr>
+          <w:rFonts w:ascii="Times New Roman" w:hAnsi="Times New Roman" w:cs="Times New Roman"/>
+          <w:sz w:val="20"/>
+          <w:szCs w:val="20"/>
+        </w:rPr>
+      </w:pPr>
+    </w:p>
+    <w:p>
+      <w:pPr>
+        <w:rPr>
+          <w:rFonts w:ascii="Times New Roman" w:hAnsi="Times New Roman" w:cs="Times New Roman"/>
+          <w:sz w:val="20"/>
+          <w:szCs w:val="20"/>
+        </w:rPr>
+      </w:pPr>
+    </w:p>
+    <w:p>
+      <w:pPr>
+        <w:rPr>
+          <w:rFonts w:ascii="Times New Roman" w:hAnsi="Times New Roman" w:cs="Times New Roman"/>
+          <w:sz w:val="20"/>
+          <w:szCs w:val="20"/>
         </w:rPr>
       </w:pPr>
     </w:p>
@@ -540,26 +520,26 @@
         <w:jc w:val="center"/>
         <w:rPr>
           <w:rFonts w:ascii="Times New Roman" w:hAnsi="Times New Roman" w:cs="Times New Roman"/>
-          <w:sz w:val="18"/>
-          <w:szCs w:val="18"/>
-          <w:u w:val="single"/>
-        </w:rPr>
-      </w:pPr>
-    </w:p>
-    <w:p>
-      <w:pPr>
-        <w:rPr>
-          <w:rFonts w:ascii="Times New Roman" w:hAnsi="Times New Roman" w:cs="Times New Roman"/>
-          <w:sz w:val="18"/>
-          <w:szCs w:val="18"/>
-          <w:u w:val="single"/>
-        </w:rPr>
-      </w:pPr>
-      <w:r>
-        <w:rPr>
-          <w:rFonts w:ascii="Times New Roman" w:hAnsi="Times New Roman" w:cs="Times New Roman"/>
-          <w:sz w:val="18"/>
-          <w:szCs w:val="18"/>
+          <w:sz w:val="20"/>
+          <w:szCs w:val="20"/>
+          <w:u w:val="single"/>
+        </w:rPr>
+      </w:pPr>
+    </w:p>
+    <w:p>
+      <w:pPr>
+        <w:rPr>
+          <w:rFonts w:ascii="Times New Roman" w:hAnsi="Times New Roman" w:cs="Times New Roman"/>
+          <w:sz w:val="20"/>
+          <w:szCs w:val="20"/>
+          <w:u w:val="single"/>
+        </w:rPr>
+      </w:pPr>
+      <w:r>
+        <w:rPr>
+          <w:rFonts w:ascii="Times New Roman" w:hAnsi="Times New Roman" w:cs="Times New Roman"/>
+          <w:sz w:val="20"/>
+          <w:szCs w:val="20"/>
           <w:u w:val="single"/>
         </w:rPr>
         <w:t>What I Learned</w:t>
@@ -569,17 +549,25 @@
       <w:pPr>
         <w:rPr>
           <w:rFonts w:ascii="Times New Roman" w:hAnsi="Times New Roman" w:cs="Times New Roman"/>
-          <w:sz w:val="18"/>
-          <w:szCs w:val="18"/>
-        </w:rPr>
-      </w:pPr>
-      <w:r>
-        <w:rPr>
-          <w:rFonts w:ascii="Times New Roman" w:hAnsi="Times New Roman" w:cs="Times New Roman"/>
-          <w:sz w:val="18"/>
-          <w:szCs w:val="18"/>
+          <w:sz w:val="20"/>
+          <w:szCs w:val="20"/>
+        </w:rPr>
+      </w:pPr>
+      <w:r>
+        <w:rPr>
+          <w:rFonts w:ascii="Times New Roman" w:hAnsi="Times New Roman" w:cs="Times New Roman"/>
+          <w:sz w:val="20"/>
+          <w:szCs w:val="20"/>
         </w:rPr>
         <w:t>Gained more experience sending and reading requests from a website, refreshed memory on JSON files.</w:t>
+      </w:r>
+      <w:r>
+        <w:rPr>
+          <w:rFonts w:ascii="Times New Roman" w:hAnsi="Times New Roman" w:cs="Times New Roman"/>
+          <w:sz w:val="20"/>
+          <w:szCs w:val="20"/>
+        </w:rPr>
+        <w:t xml:space="preserve"> Also gained more familiarity with the task scheduler on the Remote Desktop.</w:t>
       </w:r>
     </w:p>
     <w:sectPr>

</xml_diff>

<commit_message>
6/30 end of day - starting next aggregation task
</commit_message>
<xml_diff>
--- a/reports/Real_Time_Constraint_Report.docx
+++ b/reports/Real_Time_Constraint_Report.docx
@@ -35,15 +35,6 @@
         </w:rPr>
         <w:t>June 23, 2023</w:t>
       </w:r>
-    </w:p>
-    <w:p>
-      <w:pPr>
-        <w:rPr>
-          <w:rFonts w:ascii="Times New Roman" w:hAnsi="Times New Roman" w:cs="Times New Roman"/>
-          <w:sz w:val="20"/>
-          <w:szCs w:val="20"/>
-        </w:rPr>
-      </w:pPr>
     </w:p>
     <w:p>
       <w:pPr>
@@ -382,6 +373,29 @@
       <w:pPr>
         <w:pStyle w:val="ListParagraph"/>
         <w:numPr>
+          <w:ilvl w:val="1"/>
+          <w:numId w:val="2"/>
+        </w:numPr>
+        <w:rPr>
+          <w:rFonts w:ascii="Times New Roman" w:hAnsi="Times New Roman" w:cs="Times New Roman"/>
+          <w:sz w:val="20"/>
+          <w:szCs w:val="20"/>
+          <w:u w:val="single"/>
+        </w:rPr>
+      </w:pPr>
+      <w:r>
+        <w:rPr>
+          <w:rFonts w:ascii="Times New Roman" w:hAnsi="Times New Roman" w:cs="Times New Roman"/>
+          <w:sz w:val="20"/>
+          <w:szCs w:val="20"/>
+        </w:rPr>
+        <w:t>You can also run the Batch file located on the E: drive in the pzpwuplancli01 Remote Desktop.</w:t>
+      </w:r>
+    </w:p>
+    <w:p>
+      <w:pPr>
+        <w:pStyle w:val="ListParagraph"/>
+        <w:numPr>
           <w:ilvl w:val="0"/>
           <w:numId w:val="2"/>
         </w:numPr>
@@ -421,7 +435,23 @@
           <w:sz w:val="20"/>
           <w:szCs w:val="20"/>
         </w:rPr>
-        <w:t>Refer to the documentation within the Python files for a detailed description of the implementation process. I’ve attempted to optimize the searching process as much as possible using JSONs and nested Python dictionaries.</w:t>
+        <w:t xml:space="preserve">Refer to the documentation within the Python </w:t>
+      </w:r>
+      <w:r>
+        <w:rPr>
+          <w:rFonts w:ascii="Times New Roman" w:hAnsi="Times New Roman" w:cs="Times New Roman"/>
+          <w:sz w:val="20"/>
+          <w:szCs w:val="20"/>
+        </w:rPr>
+        <w:t>scripts</w:t>
+      </w:r>
+      <w:r>
+        <w:rPr>
+          <w:rFonts w:ascii="Times New Roman" w:hAnsi="Times New Roman" w:cs="Times New Roman"/>
+          <w:sz w:val="20"/>
+          <w:szCs w:val="20"/>
+        </w:rPr>
+        <w:t xml:space="preserve"> for a detailed description of the implementation process. I’ve attempted to optimize the searching process as much as possible using JSONs and nested Python dictionaries.</w:t>
       </w:r>
     </w:p>
     <w:p>
@@ -457,17 +487,16 @@
           <w:sz w:val="20"/>
           <w:szCs w:val="20"/>
         </w:rPr>
-        <w:t>A preview of the Delta Table is below:</w:t>
-      </w:r>
-    </w:p>
-    <w:p>
-      <w:pPr>
-        <w:rPr>
-          <w:rFonts w:ascii="Times New Roman" w:hAnsi="Times New Roman" w:cs="Times New Roman"/>
-          <w:sz w:val="20"/>
-          <w:szCs w:val="20"/>
-        </w:rPr>
-      </w:pPr>
+        <w:t>A preview of the Delta Table is below</w:t>
+      </w:r>
+      <w:r>
+        <w:rPr>
+          <w:rFonts w:ascii="Times New Roman" w:hAnsi="Times New Roman" w:cs="Times New Roman"/>
+          <w:sz w:val="20"/>
+          <w:szCs w:val="20"/>
+        </w:rPr>
+        <w:t>:</w:t>
+      </w:r>
     </w:p>
     <w:p>
       <w:pPr>
@@ -487,33 +516,46 @@
           <w:szCs w:val="20"/>
         </w:rPr>
       </w:pPr>
-    </w:p>
-    <w:p>
-      <w:pPr>
-        <w:rPr>
-          <w:rFonts w:ascii="Times New Roman" w:hAnsi="Times New Roman" w:cs="Times New Roman"/>
-          <w:sz w:val="20"/>
-          <w:szCs w:val="20"/>
-        </w:rPr>
-      </w:pPr>
-    </w:p>
-    <w:p>
-      <w:pPr>
-        <w:rPr>
-          <w:rFonts w:ascii="Times New Roman" w:hAnsi="Times New Roman" w:cs="Times New Roman"/>
-          <w:sz w:val="20"/>
-          <w:szCs w:val="20"/>
-        </w:rPr>
-      </w:pPr>
-    </w:p>
-    <w:p>
-      <w:pPr>
-        <w:rPr>
-          <w:rFonts w:ascii="Times New Roman" w:hAnsi="Times New Roman" w:cs="Times New Roman"/>
-          <w:sz w:val="20"/>
-          <w:szCs w:val="20"/>
-        </w:rPr>
-      </w:pPr>
+      <w:r>
+        <w:rPr>
+          <w:noProof/>
+        </w:rPr>
+        <w:drawing>
+          <wp:inline distT="0" distB="0" distL="0" distR="0" wp14:anchorId="5DFDF89F" wp14:editId="0743E12C">
+            <wp:extent cx="5943600" cy="1009015"/>
+            <wp:effectExtent l="0" t="0" r="0" b="635"/>
+            <wp:docPr id="1" name="Picture 1" descr="A picture containing text, font, number, line&#10;&#10;Description automatically generated"/>
+            <wp:cNvGraphicFramePr>
+              <a:graphicFrameLocks xmlns:a="http://schemas.openxmlformats.org/drawingml/2006/main" noChangeAspect="1"/>
+            </wp:cNvGraphicFramePr>
+            <a:graphic xmlns:a="http://schemas.openxmlformats.org/drawingml/2006/main">
+              <a:graphicData uri="http://schemas.openxmlformats.org/drawingml/2006/picture">
+                <pic:pic xmlns:pic="http://schemas.openxmlformats.org/drawingml/2006/picture">
+                  <pic:nvPicPr>
+                    <pic:cNvPr id="1" name="Picture 1" descr="A picture containing text, font, number, line&#10;&#10;Description automatically generated"/>
+                    <pic:cNvPicPr/>
+                  </pic:nvPicPr>
+                  <pic:blipFill>
+                    <a:blip r:embed="rId5"/>
+                    <a:stretch>
+                      <a:fillRect/>
+                    </a:stretch>
+                  </pic:blipFill>
+                  <pic:spPr>
+                    <a:xfrm>
+                      <a:off x="0" y="0"/>
+                      <a:ext cx="5943600" cy="1009015"/>
+                    </a:xfrm>
+                    <a:prstGeom prst="rect">
+                      <a:avLst/>
+                    </a:prstGeom>
+                  </pic:spPr>
+                </pic:pic>
+              </a:graphicData>
+            </a:graphic>
+          </wp:inline>
+        </w:drawing>
+      </w:r>
     </w:p>
     <w:p>
       <w:pPr>
@@ -567,7 +609,15 @@
           <w:sz w:val="20"/>
           <w:szCs w:val="20"/>
         </w:rPr>
-        <w:t xml:space="preserve"> Also gained more familiarity with the task scheduler on the Remote Desktop.</w:t>
+        <w:t xml:space="preserve"> Also gained more familiarity with the task scheduler on the Remote Desktop</w:t>
+      </w:r>
+      <w:r>
+        <w:rPr>
+          <w:rFonts w:ascii="Times New Roman" w:hAnsi="Times New Roman" w:cs="Times New Roman"/>
+          <w:sz w:val="20"/>
+          <w:szCs w:val="20"/>
+        </w:rPr>
+        <w:t xml:space="preserve"> and writing batch command files.</w:t>
       </w:r>
     </w:p>
     <w:sectPr>

</xml_diff>